<commit_message>
Fixed grammatical errors in Section A doc.
</commit_message>
<xml_diff>
--- a/Task2_SectionA.docx
+++ b/Task2_SectionA.docx
@@ -1984,7 +1984,7 @@
         <w:t>omic cost for victims to build and grow wealth.</w:t>
       </w:r>
       <w:r>
-        <w:t xml:space="preserve">  </w:t>
+        <w:t xml:space="preserve"> </w:t>
       </w:r>
       <w:r>
         <w:t>According to the</w:t>
@@ -2047,7 +2047,7 @@
         <w:t>, 2018)</w:t>
       </w:r>
       <w:r>
-        <w:t xml:space="preserve">.  </w:t>
+        <w:t xml:space="preserve">. </w:t>
       </w:r>
       <w:r>
         <w:t>In Asia</w:t>
@@ -2089,7 +2089,7 @@
         <w:t>)</w:t>
       </w:r>
       <w:r>
-        <w:t xml:space="preserve">.  </w:t>
+        <w:t xml:space="preserve">. </w:t>
       </w:r>
       <w:r>
         <w:t>Transparency International, an organization specializ</w:t>
@@ -2122,7 +2122,7 @@
         <w:t>ce</w:t>
       </w:r>
       <w:r>
-        <w:t xml:space="preserve"> transparency.  Societ</w:t>
+        <w:t xml:space="preserve"> transparency. Societ</w:t>
       </w:r>
       <w:r>
         <w:t>ies</w:t>
@@ -2164,7 +2164,7 @@
         <w:t xml:space="preserve"> or members of the public.</w:t>
       </w:r>
       <w:r>
-        <w:t xml:space="preserve">  </w:t>
+        <w:t xml:space="preserve"> </w:t>
       </w:r>
       <w:r>
         <w:t>C</w:t>
@@ -2218,13 +2218,13 @@
         <w:t xml:space="preserve"> </w:t>
       </w:r>
       <w:r>
-        <w:t xml:space="preserve">Corruptions are rampages and are the crown jewel of top Cambodian leadership. In January 2012, the Cambodian National Assembly passed the country’s first law on public procurement to fight endemic corruption in the public sector.  In 2016, Global Witness published a report in which the Prime Minister of Cambodia and his family members control almost every aspect of Cambodia’s economy through their registered private domestic </w:t>
+        <w:t xml:space="preserve">Corruptions are rampages and are the crown jewel of top Cambodian leadership. In January 2012, the Cambodian National Assembly passed the country’s first law on public procurement to fight endemic corruption in the public sector. In 2016, Global Witness published a report in which the Prime Minister of Cambodia and his family members control almost every aspect of Cambodia’s economy through their registered private domestic </w:t>
       </w:r>
       <w:r>
         <w:t>companies</w:t>
       </w:r>
       <w:r>
-        <w:t>.  The Sen famil</w:t>
+        <w:t>. The Sen famil</w:t>
       </w:r>
       <w:r>
         <w:t xml:space="preserve">y’s business enterprises </w:t>
@@ -2248,7 +2248,7 @@
         <w:t xml:space="preserve"> and Honda</w:t>
       </w:r>
       <w:r>
-        <w:t xml:space="preserve">.  </w:t>
+        <w:t xml:space="preserve">. </w:t>
       </w:r>
       <w:r>
         <w:t>The report exposes the Sen family to be worth $500M - $1B, despite the prime minister’s claim to only earn $1,140 per month</w:t>
@@ -2296,7 +2296,7 @@
         <w:t xml:space="preserve"> (dossiers)</w:t>
       </w:r>
       <w:r>
-        <w:t xml:space="preserve"> to Transparency International or similar non-government organizations.  b.) Enable analysts of </w:t>
+        <w:t xml:space="preserve"> to Transparency International or similar non-government organizations. b.) Enable analysts of </w:t>
       </w:r>
       <w:r>
         <w:t>NGOs</w:t>
@@ -2311,7 +2311,7 @@
         <w:t xml:space="preserve"> publish their results for public viewership</w:t>
       </w:r>
       <w:r>
-        <w:t xml:space="preserve">.  The long-term goal of the </w:t>
+        <w:t xml:space="preserve">. The long-term goal of the </w:t>
       </w:r>
       <w:r>
         <w:t>system</w:t>
@@ -2396,7 +2396,7 @@
         <w:t>activists initially</w:t>
       </w:r>
       <w:r>
-        <w:t xml:space="preserve"> do not report corruption cases at all.  Victims are often trapped in a harsh reality; if they </w:t>
+        <w:t xml:space="preserve"> do not report corruption cases at all. Victims are often trapped in a harsh reality; if they </w:t>
       </w:r>
       <w:r>
         <w:t>report</w:t>
@@ -2423,13 +2423,13 @@
         <w:t>s</w:t>
       </w:r>
       <w:r>
-        <w:t>.  Or they do nothing</w:t>
+        <w:t>. Or they do nothing</w:t>
       </w:r>
       <w:r>
         <w:t>, hear nothing,</w:t>
       </w:r>
       <w:r>
-        <w:t xml:space="preserve"> and continue to be victims.  Dr. Kem Ley, a Cambodian activist, physician, and political commentator, known for his political </w:t>
+        <w:t xml:space="preserve"> and continue to be victims. Dr. Kem Ley, a Cambodian activist, physician, and political commentator, known for his political </w:t>
       </w:r>
       <w:r>
         <w:rPr>
@@ -2502,7 +2502,7 @@
         <w:t>2021)</w:t>
       </w:r>
       <w:r>
-        <w:t xml:space="preserve">.  The </w:t>
+        <w:t xml:space="preserve">. The </w:t>
       </w:r>
       <w:r>
         <w:t xml:space="preserve">Dossier </w:t>
@@ -2521,10 +2521,13 @@
         <w:t>anti-corruption activists</w:t>
       </w:r>
       <w:r>
-        <w:t xml:space="preserve"> by allowing</w:t>
-      </w:r>
-      <w:r>
-        <w:t xml:space="preserve"> them to report their findings</w:t>
+        <w:t xml:space="preserve"> by </w:t>
+      </w:r>
+      <w:r>
+        <w:t>reporting</w:t>
+      </w:r>
+      <w:r>
+        <w:t xml:space="preserve"> their findings</w:t>
       </w:r>
       <w:r>
         <w:t xml:space="preserve"> safe</w:t>
@@ -2533,10 +2536,10 @@
         <w:t>l</w:t>
       </w:r>
       <w:r>
-        <w:t>y.  There must exist a kind</w:t>
-      </w:r>
-      <w:r>
-        <w:t xml:space="preserve"> of anonymity mechanism</w:t>
+        <w:t xml:space="preserve">y. </w:t>
+      </w:r>
+      <w:r>
+        <w:t>A kind of anonymity mechanism must exist</w:t>
       </w:r>
       <w:r>
         <w:t xml:space="preserve"> protecting activists from potential backlash from </w:t>
@@ -2545,7 +2548,7 @@
         <w:t>perpetrators</w:t>
       </w:r>
       <w:r>
-        <w:t>.  Safety for</w:t>
+        <w:t>. Safety for</w:t>
       </w:r>
       <w:r>
         <w:t xml:space="preserve"> </w:t>
@@ -2660,7 +2663,7 @@
         <w:t>pplication is the activist</w:t>
       </w:r>
       <w:r>
-        <w:t xml:space="preserve">’s swift knife.  It </w:t>
+        <w:t xml:space="preserve">’s swift knife. It </w:t>
       </w:r>
       <w:r>
         <w:t>enabl</w:t>
@@ -2696,7 +2699,7 @@
         <w:t xml:space="preserve"> (NGOs)</w:t>
       </w:r>
       <w:r>
-        <w:t xml:space="preserve">. It is shipped with a virtual private network connection (VPN) profile enabled by default.  The VPN profile protects activists from being snooped by untrustworthy internet connections, gains anonymity by hiding the activists’ actual </w:t>
+        <w:t xml:space="preserve">. It is shipped with a virtual private network connection (VPN) profile enabled by default. The VPN profile protects activists from being snooped by untrustworthy internet connections, gains anonymity by hiding the activists’ actual </w:t>
       </w:r>
       <w:r>
         <w:t>location, and</w:t>
@@ -2781,13 +2784,13 @@
         <w:t>s</w:t>
       </w:r>
       <w:r>
-        <w:t xml:space="preserve">ystem consists of the application interface (API).  The </w:t>
+        <w:t xml:space="preserve">ystem consists of the application interface (API). The </w:t>
       </w:r>
       <w:r>
         <w:t>mobile front-end</w:t>
       </w:r>
       <w:r>
-        <w:t xml:space="preserve"> application and the case management web interface communicate with this system to send and retrieve dossiers.  The back</w:t>
+        <w:t xml:space="preserve"> application and the case management web interface communicate with this system to send and retrieve dossiers. The back</w:t>
       </w:r>
       <w:r>
         <w:t>-</w:t>
@@ -2900,7 +2903,7 @@
         <w:t xml:space="preserve"> activists and analysts are protected</w:t>
       </w:r>
       <w:r>
-        <w:t xml:space="preserve">.  </w:t>
+        <w:t xml:space="preserve">. </w:t>
       </w:r>
       <w:r>
         <w:t xml:space="preserve">Users log into the system with </w:t>
@@ -2918,7 +2921,10 @@
         <w:t>PINs</w:t>
       </w:r>
       <w:r>
-        <w:t>.  It does not store</w:t>
+        <w:t>, and i</w:t>
+      </w:r>
+      <w:r>
+        <w:t>t does not store</w:t>
       </w:r>
       <w:r>
         <w:t xml:space="preserve"> </w:t>
@@ -2969,7 +2975,7 @@
         <w:t>re</w:t>
       </w:r>
       <w:r>
-        <w:t xml:space="preserve">spondence.  </w:t>
+        <w:t xml:space="preserve">spondence. </w:t>
       </w:r>
       <w:r>
         <w:t>When analysts or activists turn rogue, their associates’ identities remain safe and protected in the worst case</w:t>
@@ -3116,7 +3122,7 @@
         <w:t xml:space="preserve"> </w:t>
       </w:r>
       <w:r>
-        <w:t xml:space="preserve">built with the React Native Framework.  </w:t>
+        <w:t xml:space="preserve">built with the React Native Framework. </w:t>
       </w:r>
       <w:r>
         <w:t xml:space="preserve">It also acts as a VPN client and </w:t>
@@ -3155,13 +3161,13 @@
         <w:t xml:space="preserve">is </w:t>
       </w:r>
       <w:r>
-        <w:t xml:space="preserve">first launched.   Once the connection is established, the activist may proceed to submit dossiers via the Report Case Form.  Once dossiers have been submitted, the application will disconnect and take the user back to the login screen.   The application will always return success messages, regardless of </w:t>
+        <w:t xml:space="preserve">first launched.   Once the connection is established, the activist may submit dossiers via the Report Case Form. Once dossiers have been submitted, the application will disconnect and take the user back to the login screen.   The application will always return success messages, regardless of </w:t>
       </w:r>
       <w:r>
         <w:t>server errors</w:t>
       </w:r>
       <w:r>
-        <w:t xml:space="preserve">.  </w:t>
+        <w:t xml:space="preserve">. </w:t>
       </w:r>
       <w:r>
         <w:t xml:space="preserve">The </w:t>
@@ -3179,11 +3185,7 @@
         <w:t xml:space="preserve">feature </w:t>
       </w:r>
       <w:r>
-        <w:t xml:space="preserve">to protect </w:t>
-      </w:r>
-      <w:r>
-        <w:lastRenderedPageBreak/>
-        <w:t>the activists and a preventive deterrence related to dictionary attacks against the back</w:t>
+        <w:t>to protect the activists and a preventive deterrence related to dictionary attacks against the back</w:t>
       </w:r>
       <w:r>
         <w:t>-</w:t>
@@ -3222,10 +3224,15 @@
         <w:t>ed</w:t>
       </w:r>
       <w:r>
-        <w:t xml:space="preserve"> WireGuard</w:t>
-      </w:r>
-      <w:r>
-        <w:t xml:space="preserve">.  </w:t>
+        <w:t xml:space="preserve"> </w:t>
+      </w:r>
+      <w:proofErr w:type="spellStart"/>
+      <w:r>
+        <w:t>WireGuard</w:t>
+      </w:r>
+      <w:proofErr w:type="spellEnd"/>
+      <w:r>
+        <w:t xml:space="preserve">. </w:t>
       </w:r>
       <w:r>
         <w:t xml:space="preserve">According to Donenfeld (2017), </w:t>
@@ -3266,7 +3273,7 @@
         <w:t>OpenVPN</w:t>
       </w:r>
       <w:r>
-        <w:t xml:space="preserve">.  </w:t>
+        <w:t xml:space="preserve">. </w:t>
       </w:r>
       <w:r>
         <w:t>“</w:t>
@@ -3313,9 +3320,6 @@
         <w:t>.</w:t>
       </w:r>
       <w:r>
-        <w:t xml:space="preserve"> </w:t>
-      </w:r>
-      <w:r>
         <w:t xml:space="preserve"> Administrators of NGOs will be able to set</w:t>
       </w:r>
       <w:r>
@@ -3331,7 +3335,7 @@
         <w:t>VPN Server simply by running a few Linux commands</w:t>
       </w:r>
       <w:r>
-        <w:t xml:space="preserve">.  </w:t>
+        <w:t xml:space="preserve">. </w:t>
       </w:r>
       <w:r>
         <w:t>NGOs</w:t>
@@ -3414,13 +3418,19 @@
         <w:t>s</w:t>
       </w:r>
       <w:r>
-        <w:t>ystem utilized the open-source Parse Platform, formally a product of Facebook</w:t>
+        <w:t>ystem utilized the open-source Parse Platform, formally a</w:t>
+      </w:r>
+      <w:r>
+        <w:t xml:space="preserve"> project managed by</w:t>
+      </w:r>
+      <w:r>
+        <w:t xml:space="preserve"> Facebook</w:t>
       </w:r>
       <w:r>
         <w:t>, Inc</w:t>
       </w:r>
       <w:r>
-        <w:t xml:space="preserve">.  The </w:t>
+        <w:t xml:space="preserve">. The </w:t>
       </w:r>
       <w:r>
         <w:t>P</w:t>
@@ -3450,7 +3460,7 @@
         <w:t xml:space="preserve"> modules </w:t>
       </w:r>
       <w:r>
-        <w:t>out of the box.  Th</w:t>
+        <w:t>out of the box. Th</w:t>
       </w:r>
       <w:r>
         <w:t>e</w:t>
@@ -3491,16 +3501,11 @@
       <w:r>
         <w:t xml:space="preserve"> </w:t>
       </w:r>
-      <w:proofErr w:type="gramStart"/>
-      <w:r>
-        <w:t>processing</w:t>
-      </w:r>
-      <w:proofErr w:type="gramEnd"/>
-      <w:r>
-        <w:t xml:space="preserve"> and storing data</w:t>
-      </w:r>
-      <w:r>
-        <w:t xml:space="preserve">. Instead, developers can be guaranteed that the data are processed structurally and persist in MongoDB, the database system of choice.  Deployment </w:t>
+      <w:r>
+        <w:t>processing and storing data</w:t>
+      </w:r>
+      <w:r>
+        <w:t xml:space="preserve">. Instead, developers can be guaranteed that the data are processed structurally and persist in MongoDB, the database system of choice. Deployment </w:t>
       </w:r>
       <w:r>
         <w:t xml:space="preserve">of </w:t>
@@ -3518,7 +3523,7 @@
         <w:t>s</w:t>
       </w:r>
       <w:r>
-        <w:t xml:space="preserve">tack is as simple as running a few command lines.  The </w:t>
+        <w:t xml:space="preserve">tack is as simple as running a few command lines. The </w:t>
       </w:r>
       <w:r>
         <w:t>b</w:t>
@@ -3658,7 +3663,7 @@
         <w:t>t</w:t>
       </w:r>
       <w:r>
-        <w:t xml:space="preserve"> using the React-Admin Framework.  It is </w:t>
+        <w:t xml:space="preserve"> using the React-Admin Framework. It is </w:t>
       </w:r>
       <w:r>
         <w:t xml:space="preserve">a </w:t>
@@ -3678,7 +3683,7 @@
       </w:r>
       <w:proofErr w:type="spellEnd"/>
       <w:r>
-        <w:t xml:space="preserve"> APIs, using React Framework and Material Design.  It is open</w:t>
+        <w:t xml:space="preserve"> APIs, using React Framework and Material Design. It is open</w:t>
       </w:r>
       <w:r>
         <w:t>-</w:t>
@@ -3692,7 +3697,7 @@
       </w:r>
       <w:proofErr w:type="spellEnd"/>
       <w:r>
-        <w:t xml:space="preserve"> consulting firm located in France.  The </w:t>
+        <w:t xml:space="preserve"> consulting firm located in France. The </w:t>
       </w:r>
       <w:r>
         <w:t>d</w:t>
@@ -3777,6 +3782,9 @@
       </w:r>
       <w:r>
         <w:t xml:space="preserve"> a dossier</w:t>
+      </w:r>
+      <w:r>
+        <w:t>,</w:t>
       </w:r>
       <w:r>
         <w:t xml:space="preserve"> </w:t>
@@ -3846,15 +3854,13 @@
     </w:p>
     <w:p>
       <w:r>
-        <w:t xml:space="preserve">There are many </w:t>
-      </w:r>
-      <w:proofErr w:type="gramStart"/>
-      <w:r>
-        <w:t>general purpose</w:t>
-      </w:r>
-      <w:proofErr w:type="gramEnd"/>
-      <w:r>
-        <w:t xml:space="preserve"> </w:t>
+        <w:t>There are many general</w:t>
+      </w:r>
+      <w:r>
+        <w:t>-</w:t>
+      </w:r>
+      <w:r>
+        <w:t xml:space="preserve">purpose </w:t>
       </w:r>
       <w:r>
         <w:t>communication</w:t>
@@ -3863,7 +3869,7 @@
         <w:t xml:space="preserve"> systems for activists to submit dossiers to their intended organizations</w:t>
       </w:r>
       <w:r>
-        <w:t xml:space="preserve">.  </w:t>
+        <w:t xml:space="preserve">. </w:t>
       </w:r>
       <w:r>
         <w:t>Those existing systems</w:t>
@@ -3881,59 +3887,32 @@
         <w:t xml:space="preserve">communication, </w:t>
       </w:r>
       <w:r>
-        <w:t xml:space="preserve">which is </w:t>
-      </w:r>
-      <w:r>
-        <w:t>direct</w:t>
-      </w:r>
-      <w:r>
-        <w:t>/indirect</w:t>
-      </w:r>
-      <w:r>
-        <w:t xml:space="preserve"> </w:t>
-      </w:r>
-      <w:r>
-        <w:t xml:space="preserve">personal </w:t>
-      </w:r>
-      <w:r>
-        <w:t xml:space="preserve">contact between activists and analysts, </w:t>
-      </w:r>
-      <w:r>
-        <w:t xml:space="preserve">and </w:t>
-      </w:r>
-      <w:r>
-        <w:t>computer-mediated</w:t>
-      </w:r>
-      <w:r>
-        <w:t xml:space="preserve"> </w:t>
+        <w:t>direct/indirect personal contact between activists and analysts, and computer-mediated communication, which uses</w:t>
+      </w:r>
+      <w:r>
+        <w:t xml:space="preserve"> computerized technology as the mediator for that communication. The Dossier Management System does not intend to replace those methodologies</w:t>
+      </w:r>
+      <w:r>
+        <w:t>;</w:t>
+      </w:r>
+      <w:r>
+        <w:t xml:space="preserve"> instead, it </w:t>
+      </w:r>
+      <w:r>
+        <w:t>serves</w:t>
+      </w:r>
+      <w:r>
+        <w:t xml:space="preserve"> </w:t>
+      </w:r>
+      <w:r>
+        <w:t>as</w:t>
+      </w:r>
+      <w:r>
+        <w:t xml:space="preserve"> a </w:t>
       </w:r>
       <w:r>
         <w:lastRenderedPageBreak/>
-        <w:t xml:space="preserve">communication, </w:t>
-      </w:r>
-      <w:r>
-        <w:t xml:space="preserve">which is </w:t>
-      </w:r>
-      <w:r>
-        <w:t>using computerized technology as the mediator for that communication.  The Dossier Management System does not intend to replace those methodologies</w:t>
-      </w:r>
-      <w:r>
-        <w:t>;</w:t>
-      </w:r>
-      <w:r>
-        <w:t xml:space="preserve"> instead, it </w:t>
-      </w:r>
-      <w:r>
-        <w:t>serves</w:t>
-      </w:r>
-      <w:r>
-        <w:t xml:space="preserve"> </w:t>
-      </w:r>
-      <w:r>
-        <w:t>as</w:t>
-      </w:r>
-      <w:r>
-        <w:t xml:space="preserve"> a compl</w:t>
+        <w:t>compl</w:t>
       </w:r>
       <w:r>
         <w:t>e</w:t>
@@ -4013,7 +3992,7 @@
         <w:t xml:space="preserve"> et al., 2003)</w:t>
       </w:r>
       <w:r>
-        <w:t xml:space="preserve">.  The technique </w:t>
+        <w:t xml:space="preserve">. The technique </w:t>
       </w:r>
       <w:r>
         <w:t>includes</w:t>
@@ -4112,111 +4091,117 @@
         <w:t xml:space="preserve"> system</w:t>
       </w:r>
       <w:r>
+        <w:t xml:space="preserve">. </w:t>
+      </w:r>
+      <w:r>
+        <w:t xml:space="preserve">This mode of communication </w:t>
+      </w:r>
+      <w:r>
+        <w:t>function</w:t>
+      </w:r>
+      <w:r>
+        <w:t>s</w:t>
+      </w:r>
+      <w:r>
+        <w:t xml:space="preserve"> at </w:t>
+      </w:r>
+      <w:r>
+        <w:t xml:space="preserve">a </w:t>
+      </w:r>
+      <w:r>
+        <w:t>rudimentary level</w:t>
+      </w:r>
+      <w:r>
+        <w:t>;</w:t>
+      </w:r>
+      <w:r>
+        <w:t xml:space="preserve"> both </w:t>
+      </w:r>
+      <w:r>
+        <w:t>participant</w:t>
+      </w:r>
+      <w:r>
+        <w:t>s</w:t>
+      </w:r>
+      <w:r>
+        <w:t xml:space="preserve"> risk </w:t>
+      </w:r>
+      <w:r>
+        <w:t xml:space="preserve">exposing </w:t>
+      </w:r>
+      <w:r>
+        <w:t xml:space="preserve">their </w:t>
+      </w:r>
+      <w:r>
+        <w:t xml:space="preserve">identities. </w:t>
+      </w:r>
+      <w:r>
+        <w:t>For example, a</w:t>
+      </w:r>
+      <w:r>
+        <w:t>ctivists could be</w:t>
+      </w:r>
+      <w:r>
+        <w:t xml:space="preserve"> </w:t>
+      </w:r>
+      <w:r>
+        <w:t xml:space="preserve">working for preparators </w:t>
+      </w:r>
+      <w:r>
+        <w:t>to harm</w:t>
+      </w:r>
+      <w:r>
+        <w:t xml:space="preserve"> the analyst researching the topic matter</w:t>
+      </w:r>
+      <w:r>
         <w:t xml:space="preserve">.  </w:t>
       </w:r>
-      <w:r>
-        <w:t xml:space="preserve">This mode of communication </w:t>
-      </w:r>
-      <w:r>
-        <w:t>function</w:t>
+    </w:p>
+    <w:p>
+      <w:pPr>
+        <w:ind w:left="720"/>
+      </w:pPr>
+      <w:r>
+        <w:t>T</w:t>
+      </w:r>
+      <w:r>
+        <w:t xml:space="preserve">he Dossier Management System could be a </w:t>
+      </w:r>
+      <w:r>
+        <w:t>robust</w:t>
+      </w:r>
+      <w:r>
+        <w:t xml:space="preserve"> compl</w:t>
+      </w:r>
+      <w:r>
+        <w:t>e</w:t>
+      </w:r>
+      <w:r>
+        <w:t xml:space="preserve">mentary tool in </w:t>
+      </w:r>
+      <w:r>
+        <w:t>facilitating</w:t>
+      </w:r>
+      <w:r>
+        <w:t xml:space="preserve"> exchanging dossiers between activists and analyst</w:t>
       </w:r>
       <w:r>
         <w:t>s</w:t>
       </w:r>
       <w:r>
-        <w:t xml:space="preserve"> at </w:t>
-      </w:r>
-      <w:r>
-        <w:t xml:space="preserve">a </w:t>
-      </w:r>
-      <w:r>
-        <w:t>rudimentary level</w:t>
-      </w:r>
-      <w:r>
-        <w:t>;</w:t>
-      </w:r>
-      <w:r>
-        <w:t xml:space="preserve"> both </w:t>
-      </w:r>
-      <w:r>
-        <w:t>participant</w:t>
-      </w:r>
-      <w:r>
-        <w:t>s</w:t>
-      </w:r>
-      <w:r>
-        <w:t xml:space="preserve"> risk </w:t>
-      </w:r>
-      <w:r>
-        <w:t xml:space="preserve">exposing </w:t>
-      </w:r>
-      <w:r>
-        <w:t xml:space="preserve">their </w:t>
-      </w:r>
-      <w:r>
-        <w:t xml:space="preserve">identities. </w:t>
-      </w:r>
-      <w:r>
-        <w:t>For example, a</w:t>
-      </w:r>
-      <w:r>
-        <w:t>ctivists could be</w:t>
-      </w:r>
-      <w:r>
-        <w:t xml:space="preserve"> </w:t>
-      </w:r>
-      <w:r>
-        <w:t xml:space="preserve">working for preparators </w:t>
-      </w:r>
-      <w:r>
-        <w:t>to harm</w:t>
-      </w:r>
-      <w:r>
-        <w:t xml:space="preserve"> the analyst researching the topic matter</w:t>
-      </w:r>
-      <w:r>
-        <w:t xml:space="preserve">.  </w:t>
-      </w:r>
-    </w:p>
-    <w:p>
-      <w:pPr>
-        <w:ind w:left="720"/>
-      </w:pPr>
-      <w:r>
-        <w:t>T</w:t>
-      </w:r>
-      <w:r>
-        <w:t xml:space="preserve">he Dossier Management System could be a </w:t>
-      </w:r>
-      <w:r>
-        <w:t>robust</w:t>
-      </w:r>
-      <w:r>
-        <w:t xml:space="preserve"> compl</w:t>
-      </w:r>
-      <w:r>
-        <w:t>e</w:t>
-      </w:r>
-      <w:r>
-        <w:t xml:space="preserve">mentary tool in </w:t>
-      </w:r>
-      <w:r>
-        <w:t>facilitating</w:t>
-      </w:r>
-      <w:r>
-        <w:t xml:space="preserve"> exchanging dossiers between activists and analyst</w:t>
-      </w:r>
-      <w:r>
-        <w:t>s</w:t>
-      </w:r>
-      <w:r>
         <w:t xml:space="preserve"> in a secure manner</w:t>
       </w:r>
       <w:r>
         <w:t xml:space="preserve">. </w:t>
       </w:r>
       <w:r>
-        <w:t xml:space="preserve">Activists could upload their dossiers from wherever and whenever while reducing their probabilities of being exposed.  Analysts could retrieve those dossiers quickly thru the </w:t>
+        <w:t>Activists could upload their dossiers from wherever and whenever while reducing their probabilities of being exposed</w:t>
+      </w:r>
+      <w:r>
+        <w:t>, and a</w:t>
+      </w:r>
+      <w:r>
+        <w:t xml:space="preserve">nalysts could retrieve those dossiers quickly thru the </w:t>
       </w:r>
       <w:r>
         <w:t>d</w:t>
@@ -4243,7 +4228,7 @@
         <w:t>pplication.</w:t>
       </w:r>
       <w:r>
-        <w:t xml:space="preserve">  Both participants </w:t>
+        <w:t xml:space="preserve"> Both participants </w:t>
       </w:r>
       <w:r>
         <w:t xml:space="preserve">achieve dossiers exchange without having to </w:t>
@@ -4367,7 +4352,13 @@
         <w:t xml:space="preserve"> </w:t>
       </w:r>
       <w:r>
-        <w:t>et all</w:t>
+        <w:t>et al</w:t>
+      </w:r>
+      <w:r>
+        <w:t xml:space="preserve">. </w:t>
+      </w:r>
+      <w:r>
+        <w:t>l</w:t>
       </w:r>
       <w:r>
         <w:t>.</w:t>
@@ -4379,7 +4370,7 @@
         <w:t>2003)</w:t>
       </w:r>
       <w:r>
-        <w:t xml:space="preserve">.  </w:t>
+        <w:t xml:space="preserve">. </w:t>
       </w:r>
       <w:r>
         <w:t>C</w:t>
@@ -4400,16 +4391,16 @@
         <w:t xml:space="preserve">software </w:t>
       </w:r>
       <w:r>
-        <w:t>programs that utilizes the internet connection</w:t>
+        <w:t>programs that utilize the internet connection</w:t>
       </w:r>
       <w:r>
         <w:t xml:space="preserve">. </w:t>
       </w:r>
       <w:r>
-        <w:t xml:space="preserve">Some </w:t>
-      </w:r>
-      <w:r>
-        <w:t>examples are online message board</w:t>
+        <w:t>E</w:t>
+      </w:r>
+      <w:r>
+        <w:t>xamples are online message board</w:t>
       </w:r>
       <w:r>
         <w:t>s</w:t>
@@ -4448,7 +4439,7 @@
         <w:t>s</w:t>
       </w:r>
       <w:r>
-        <w:t>.  While these channels provide avenues for information exchange, they generally are</w:t>
+        <w:t>. While these channels provide avenues for information exchange, they generally are</w:t>
       </w:r>
       <w:r>
         <w:t xml:space="preserve"> </w:t>
@@ -4472,10 +4463,10 @@
         <w:t>ing</w:t>
       </w:r>
       <w:r>
-        <w:t xml:space="preserve"> of</w:t>
-      </w:r>
-      <w:r>
-        <w:t xml:space="preserve"> sensitive information</w:t>
+        <w:t xml:space="preserve"> </w:t>
+      </w:r>
+      <w:r>
+        <w:t>sensitive information</w:t>
       </w:r>
       <w:r>
         <w:t xml:space="preserve"> l</w:t>
@@ -4516,7 +4507,7 @@
         <w:t xml:space="preserve"> and other sensitive data</w:t>
       </w:r>
       <w:r>
-        <w:t xml:space="preserve">.  </w:t>
+        <w:t xml:space="preserve">. </w:t>
       </w:r>
       <w:r>
         <w:t>DMS include</w:t>
@@ -4527,22 +4518,17 @@
       <w:r>
         <w:t xml:space="preserve"> features that other forms of computer-mediated communication may not </w:t>
       </w:r>
-      <w:proofErr w:type="gramStart"/>
       <w:r>
         <w:t>support</w:t>
       </w:r>
       <w:r>
-        <w:t>:</w:t>
-      </w:r>
-      <w:proofErr w:type="gramEnd"/>
-      <w:r>
         <w:t xml:space="preserve"> anonymous</w:t>
       </w:r>
       <w:r>
         <w:t xml:space="preserve"> </w:t>
       </w:r>
       <w:r>
-        <w:t xml:space="preserve">features, available to search and filter dossiers, built-in VPN connection.  </w:t>
+        <w:t xml:space="preserve">features, available to search and filter dossiers, built-in VPN connection. </w:t>
       </w:r>
       <w:r>
         <w:t>DMS</w:t>
@@ -4600,7 +4586,7 @@
         <w:t>Agile</w:t>
       </w:r>
       <w:r>
-        <w:t xml:space="preserve">.  </w:t>
+        <w:t xml:space="preserve">. </w:t>
       </w:r>
       <w:r>
         <w:t>The Dossier Management Syste</w:t>
@@ -4630,7 +4616,7 @@
         <w:t xml:space="preserve"> and analysts</w:t>
       </w:r>
       <w:r>
-        <w:t>.  It needs to</w:t>
+        <w:t>. It needs to</w:t>
       </w:r>
       <w:r>
         <w:t xml:space="preserve"> </w:t>
@@ -4718,13 +4704,11 @@
         <w:t>,</w:t>
       </w:r>
       <w:r>
-        <w:t xml:space="preserve"> </w:t>
-      </w:r>
-      <w:proofErr w:type="gramStart"/>
-      <w:r>
-        <w:t>activists</w:t>
-      </w:r>
-      <w:proofErr w:type="gramEnd"/>
+        <w:t xml:space="preserve"> activists</w:t>
+      </w:r>
+      <w:r>
+        <w:t>,</w:t>
+      </w:r>
       <w:r>
         <w:t xml:space="preserve"> </w:t>
       </w:r>
@@ -4747,7 +4731,7 @@
         <w:t xml:space="preserve">ne else free </w:t>
       </w:r>
       <w:r>
-        <w:t xml:space="preserve">to perform their other duties. </w:t>
+        <w:t>to perform their other duties.</w:t>
       </w:r>
       <w:r>
         <w:t xml:space="preserve"> The development team will receive immediate feedback on </w:t>
@@ -4822,7 +4806,7 @@
         <w:t xml:space="preserve">y short, </w:t>
       </w:r>
       <w:r>
-        <w:t xml:space="preserve">with a duration of a </w:t>
+        <w:t xml:space="preserve">with a </w:t>
       </w:r>
       <w:r>
         <w:t xml:space="preserve">couple of </w:t>
@@ -4912,7 +4896,10 @@
         <w:t xml:space="preserve"> extra efforts are put </w:t>
       </w:r>
       <w:r>
-        <w:t xml:space="preserve">to write good, solid code </w:t>
+        <w:t>into writing</w:t>
+      </w:r>
+      <w:r>
+        <w:t xml:space="preserve"> good, solid code </w:t>
       </w:r>
       <w:r>
         <w:t xml:space="preserve">rather </w:t>
@@ -4961,7 +4948,7 @@
         <w:t xml:space="preserve">The Agile Methodology does not </w:t>
       </w:r>
       <w:r>
-        <w:t>have the ideal of deliverables due to its natur</w:t>
+        <w:t>have the ideal deliverables due to its natur</w:t>
       </w:r>
       <w:r>
         <w:t>e</w:t>
@@ -4973,7 +4960,7 @@
         <w:t>fast iterations</w:t>
       </w:r>
       <w:r>
-        <w:t xml:space="preserve">.  It applies </w:t>
+        <w:t xml:space="preserve">. It applies </w:t>
       </w:r>
       <w:r>
         <w:t xml:space="preserve">continuous </w:t>
@@ -5006,7 +4993,7 @@
         <w:t>short number of times</w:t>
       </w:r>
       <w:r>
-        <w:t xml:space="preserve">.  </w:t>
+        <w:t xml:space="preserve">. </w:t>
       </w:r>
       <w:r>
         <w:t>Milestone is a</w:t>
@@ -5042,7 +5029,7 @@
         <w:t xml:space="preserve"> that marks a significant stage of the development.</w:t>
       </w:r>
       <w:r>
-        <w:t xml:space="preserve">  The team has determined these</w:t>
+        <w:t xml:space="preserve"> The team has determined these</w:t>
       </w:r>
       <w:r>
         <w:t xml:space="preserve"> three</w:t>
@@ -5248,7 +5235,7 @@
         <w:t xml:space="preserve">, </w:t>
       </w:r>
       <w:r>
-        <w:t>WireGuard.  Users must be able to log in to the private network using the WireGuard Client application.</w:t>
+        <w:t>WireGuard.  Users must log in to the private network using the WireGuard Client application.</w:t>
       </w:r>
     </w:p>
     <w:p>
@@ -5501,7 +5488,7 @@
         <w:t xml:space="preserve">Users </w:t>
       </w:r>
       <w:r>
-        <w:t>must be able to add, modif</w:t>
+        <w:t>must add, modif</w:t>
       </w:r>
       <w:r>
         <w:t>y</w:t>
@@ -5593,7 +5580,7 @@
         <w:t xml:space="preserve"> no outages are necessary</w:t>
       </w:r>
       <w:r>
-        <w:t>.  D</w:t>
+        <w:t>. D</w:t>
       </w:r>
       <w:r>
         <w:t xml:space="preserve">eployment to production can be staged </w:t>
@@ -5611,7 +5598,7 @@
         <w:t xml:space="preserve"> with the user base.</w:t>
       </w:r>
       <w:r>
-        <w:t xml:space="preserve">  If </w:t>
+        <w:t xml:space="preserve"> If </w:t>
       </w:r>
       <w:r>
         <w:t>significant</w:t>
@@ -5632,10 +5619,10 @@
         <w:t>o</w:t>
       </w:r>
       <w:r>
-        <w:t>t a need to roll back any change</w:t>
-      </w:r>
-      <w:r>
-        <w:t xml:space="preserve">s.  </w:t>
+        <w:t xml:space="preserve"> need to roll back any change</w:t>
+      </w:r>
+      <w:r>
+        <w:t xml:space="preserve">s. </w:t>
       </w:r>
       <w:r>
         <w:t xml:space="preserve">The team will try </w:t>
@@ -5704,7 +5691,7 @@
         <w:t xml:space="preserve"> member in site reliability organization</w:t>
       </w:r>
       <w:r>
-        <w:t xml:space="preserve">. </w:t>
+        <w:t>.</w:t>
       </w:r>
       <w:r>
         <w:t xml:space="preserve"> The implementation team consists of the following members:</w:t>
@@ -5841,31 +5828,13 @@
         </w:numPr>
       </w:pPr>
       <w:r>
-        <w:t>In the production server, the Site Reliability Engineer</w:t>
-      </w:r>
-      <w:r>
-        <w:t xml:space="preserve"> pull</w:t>
-      </w:r>
-      <w:r>
-        <w:t>s</w:t>
-      </w:r>
-      <w:r>
-        <w:t xml:space="preserve"> the latest codes from the</w:t>
-      </w:r>
-      <w:r>
-        <w:t xml:space="preserve"> project g</w:t>
-      </w:r>
-      <w:r>
-        <w:t xml:space="preserve">it </w:t>
-      </w:r>
-      <w:r>
-        <w:t>r</w:t>
-      </w:r>
-      <w:r>
-        <w:t>epository.</w:t>
-      </w:r>
-      <w:r>
-        <w:t xml:space="preserve">  The Site Reliability Engineer will need permissions to the</w:t>
+        <w:t>The Site Reliability Engineer pulls the latest codes from the project git repository in the production server</w:t>
+      </w:r>
+      <w:r>
+        <w:t>.</w:t>
+      </w:r>
+      <w:r>
+        <w:t xml:space="preserve"> The Site Reliability Engineer will need permissions to the</w:t>
       </w:r>
       <w:r>
         <w:t xml:space="preserve"> project</w:t>
@@ -5901,7 +5870,6 @@
         <w:t xml:space="preserve">clone </w:t>
       </w:r>
       <w:proofErr w:type="spellStart"/>
-      <w:proofErr w:type="gramStart"/>
       <w:r>
         <w:rPr>
           <w:sz w:val="20"/>
@@ -5926,7 +5894,6 @@
         <w:t>dossa.git</w:t>
       </w:r>
       <w:proofErr w:type="spellEnd"/>
-      <w:proofErr w:type="gramEnd"/>
       <w:r>
         <w:rPr>
           <w:sz w:val="20"/>
@@ -6256,7 +6223,7 @@
         <w:t>done</w:t>
       </w:r>
       <w:r>
-        <w:t xml:space="preserve"> with the project.  </w:t>
+        <w:t xml:space="preserve"> with the project. </w:t>
       </w:r>
       <w:r>
         <w:t>Unfortunately, it is not the case in th</w:t>
@@ -6303,7 +6270,7 @@
         <w:t xml:space="preserve">e </w:t>
       </w:r>
       <w:r>
-        <w:t xml:space="preserve">requirements as designed. </w:t>
+        <w:t>requirements as designed.</w:t>
       </w:r>
       <w:r>
         <w:t xml:space="preserve"> </w:t>
@@ -6360,13 +6327,16 @@
         <w:t xml:space="preserve">y the correctness of a specific piece of </w:t>
       </w:r>
       <w:r>
-        <w:t>code.</w:t>
-      </w:r>
-      <w:r>
-        <w:t xml:space="preserve">  It is the first chance to catch bugs</w:t>
-      </w:r>
-      <w:r>
-        <w:t xml:space="preserve">.  </w:t>
+        <w:t>code</w:t>
+      </w:r>
+      <w:r>
+        <w:t>, and i</w:t>
+      </w:r>
+      <w:r>
+        <w:t>t is the first chance to catch bugs</w:t>
+      </w:r>
+      <w:r>
+        <w:t xml:space="preserve">. </w:t>
       </w:r>
       <w:r>
         <w:t>Developers must</w:t>
@@ -6417,7 +6387,7 @@
         <w:t xml:space="preserve"> </w:t>
       </w:r>
       <w:r>
-        <w:t xml:space="preserve">up against the project repository.  Automatic testing </w:t>
+        <w:t xml:space="preserve">up against the project repository. Automatic testing </w:t>
       </w:r>
       <w:r>
         <w:t>run</w:t>
@@ -6439,9 +6409,6 @@
       </w:r>
       <w:r>
         <w:t>.</w:t>
-      </w:r>
-      <w:r>
-        <w:t xml:space="preserve"> </w:t>
       </w:r>
       <w:r>
         <w:t xml:space="preserve"> Load testing</w:t>
@@ -6543,7 +6510,7 @@
         <w:t>against the entire system</w:t>
       </w:r>
       <w:r>
-        <w:t xml:space="preserve">. </w:t>
+        <w:t>.</w:t>
       </w:r>
       <w:r>
         <w:t xml:space="preserve"> SDET may use </w:t>
@@ -6732,7 +6699,7 @@
         <w:t>.</w:t>
       </w:r>
       <w:r>
-        <w:t xml:space="preserve">  </w:t>
+        <w:t xml:space="preserve"> </w:t>
       </w:r>
       <w:r>
         <w:t xml:space="preserve">Open-source </w:t>
@@ -7095,7 +7062,13 @@
         <w:t xml:space="preserve"> - </w:t>
       </w:r>
       <w:r>
-        <w:t>a free and open-source front-end JavaScript library for building user interfaces or UI components. It is maintained by Meta and a community of individual developers and companies. React can be used as a base in the development of single-page or mobile applications</w:t>
+        <w:t xml:space="preserve">a free and open-source front-end JavaScript library for building user interfaces or UI components. It is maintained by Meta and a community of individual developers and companies. React can be used as a base in </w:t>
+      </w:r>
+      <w:r>
+        <w:t>developing</w:t>
+      </w:r>
+      <w:r>
+        <w:t xml:space="preserve"> single-page or mobile applications</w:t>
       </w:r>
       <w:r>
         <w:t>. (</w:t>
@@ -7288,16 +7261,19 @@
         <w:t xml:space="preserve"> therefore with the exceptions of servers, there are no other associated costs.</w:t>
       </w:r>
       <w:r>
-        <w:t xml:space="preserve">  The nominal fee for WireGuard </w:t>
-      </w:r>
-      <w:r>
-        <w:t xml:space="preserve">Server is expected to be $165 a month. </w:t>
-      </w:r>
-      <w:r>
-        <w:t xml:space="preserve">Hosting servers for storage and database server are expected to be $300 a month.  </w:t>
-      </w:r>
-      <w:r>
-        <w:t xml:space="preserve">The total environment costs are expected to be $465/month.  However, </w:t>
+        <w:t xml:space="preserve"> The nominal fee for WireGuard </w:t>
+      </w:r>
+      <w:r>
+        <w:t>Server is expected to be $165 a month</w:t>
+      </w:r>
+      <w:r>
+        <w:t>, and h</w:t>
+      </w:r>
+      <w:r>
+        <w:t xml:space="preserve">osting servers for storage and database server are expected to be $300 a month. </w:t>
+      </w:r>
+      <w:r>
+        <w:t xml:space="preserve">The total environment costs are expected to be $465/month. However, </w:t>
       </w:r>
       <w:r>
         <w:t xml:space="preserve">the monthly </w:t>
@@ -7344,7 +7320,7 @@
         <w:t>human resources working full-time for the project’s duration</w:t>
       </w:r>
       <w:r>
-        <w:t xml:space="preserve">.  </w:t>
+        <w:t xml:space="preserve">. </w:t>
       </w:r>
       <w:r>
         <w:t>The larger share of human resource</w:t>
@@ -7356,7 +7332,7 @@
         <w:t xml:space="preserve"> is on the engineering side of the project</w:t>
       </w:r>
       <w:r>
-        <w:t xml:space="preserve">, followed by project management and user interface design. </w:t>
+        <w:t>, followed by project management and user interface design.</w:t>
       </w:r>
       <w:r>
         <w:t xml:space="preserve"> </w:t>
@@ -7393,7 +7369,7 @@
         <w:t>30</w:t>
       </w:r>
       <w:r>
-        <w:t xml:space="preserve">%.  </w:t>
+        <w:t xml:space="preserve">%. </w:t>
       </w:r>
       <w:r>
         <w:t>Based on the</w:t>
@@ -7417,7 +7393,7 @@
         <w:t>$600K.</w:t>
       </w:r>
       <w:r>
-        <w:t xml:space="preserve">  </w:t>
+        <w:t xml:space="preserve"> </w:t>
       </w:r>
       <w:r>
         <w:t xml:space="preserve">There may be unknown factors that may prevent </w:t>
@@ -8232,7 +8208,7 @@
         <w:t>.</w:t>
       </w:r>
       <w:r>
-        <w:t xml:space="preserve">  </w:t>
+        <w:t xml:space="preserve"> </w:t>
       </w:r>
       <w:r>
         <w:t xml:space="preserve">The large share of </w:t>
@@ -8262,7 +8238,13 @@
         <w:t>three</w:t>
       </w:r>
       <w:r>
-        <w:t xml:space="preserve"> months.  Mobile and Web application development would require </w:t>
+        <w:t xml:space="preserve"> months</w:t>
+      </w:r>
+      <w:r>
+        <w:t>, and m</w:t>
+      </w:r>
+      <w:r>
+        <w:t xml:space="preserve">obile and Web application development would require </w:t>
       </w:r>
       <w:r>
         <w:t>five</w:t>
@@ -8283,7 +8265,7 @@
         <w:t>ral</w:t>
       </w:r>
       <w:r>
-        <w:t xml:space="preserve">lel.  For example, while project management </w:t>
+        <w:t xml:space="preserve">lel. For example, while project management </w:t>
       </w:r>
       <w:r>
         <w:t>gathers</w:t>
@@ -8316,10 +8298,16 @@
         <w:t>, and</w:t>
       </w:r>
       <w:r>
-        <w:t xml:space="preserve"> code core UI components. </w:t>
-      </w:r>
-      <w:r>
-        <w:t xml:space="preserve"> Throughout the development cycle, the team also engages with customers for immediate feedback.</w:t>
+        <w:t xml:space="preserve"> code core UI components.</w:t>
+      </w:r>
+      <w:r>
+        <w:t xml:space="preserve"> Th</w:t>
+      </w:r>
+      <w:r>
+        <w:t>e team also engages with customers throughout the development cycle</w:t>
+      </w:r>
+      <w:r>
+        <w:t xml:space="preserve"> for immediate feedback.</w:t>
       </w:r>
       <w:r>
         <w:br/>

</xml_diff>